<commit_message>
Added changes on stylings like adding border and formatting the texts etc
</commit_message>
<xml_diff>
--- a/Generated_Report.docx
+++ b/Generated_Report.docx
@@ -390,8 +390,9 @@
           <w:sz w:val="24"/>
           <w:szCs w:val="24"/>
         </w:rPr>
-        <w:t xml:space="preserve">                        Date of site audit</w:t>
-      </w:r>
+        <w:t xml:space="preserve">                        Date of site </w:t>
+      </w:r>
+      <w:proofErr w:type="gramStart"/>
       <w:r>
         <w:rPr>
           <w:rFonts w:ascii="Roboto" w:eastAsia="Roboto" w:hAnsi="Roboto" w:cs="Roboto"/>
@@ -401,7 +402,7 @@
           <w:sz w:val="24"/>
           <w:szCs w:val="24"/>
         </w:rPr>
-        <w:t xml:space="preserve">: </w:t>
+        <w:t>audit</w:t>
       </w:r>
       <w:r>
         <w:rPr>
@@ -412,7 +413,29 @@
           <w:sz w:val="24"/>
           <w:szCs w:val="24"/>
         </w:rPr>
+        <w:t xml:space="preserve">: </w:t>
+      </w:r>
+      <w:r>
+        <w:rPr>
+          <w:rFonts w:ascii="Roboto" w:eastAsia="Roboto" w:hAnsi="Roboto" w:cs="Roboto"/>
+          <w:b w:val="0"/>
+          <w:bCs/>
+          <w:color w:val="FFFFFF" w:themeColor="background1"/>
+          <w:sz w:val="24"/>
+          <w:szCs w:val="24"/>
+        </w:rPr>
         <w:t>May 2025</w:t>
+      </w:r>
+      <w:proofErr w:type="gramEnd"/>
+      <w:r>
+        <w:rPr>
+          <w:rFonts w:ascii="Roboto" w:eastAsia="Roboto" w:hAnsi="Roboto" w:cs="Roboto"/>
+          <w:b/>
+          <w:bCs/>
+          <w:color w:val="FFFFFF" w:themeColor="background1"/>
+          <w:sz w:val="24"/>
+          <w:szCs w:val="24"/>
+        </w:rPr>
       </w:r>
     </w:p>
     <w:p>
@@ -477,6 +500,7 @@
         <w:t>Date of report transmitted to client</w:t>
       </w:r>
       <w:bookmarkEnd w:id="1"/>
+      <w:proofErr w:type="gramStart"/>
       <w:r>
         <w:rPr>
           <w:rFonts w:ascii="Roboto" w:eastAsia="Roboto" w:hAnsi="Roboto" w:cs="Roboto"/>
@@ -491,13 +515,24 @@
       <w:r>
         <w:rPr>
           <w:rFonts w:ascii="Roboto" w:eastAsia="Roboto" w:hAnsi="Roboto" w:cs="Roboto"/>
+          <w:b w:val="0"/>
+          <w:bCs/>
+          <w:color w:val="FFFFFF" w:themeColor="background1"/>
+          <w:sz w:val="24"/>
+          <w:szCs w:val="24"/>
+        </w:rPr>
+        <w:t xml:space="preserve"> June 2025</w:t>
+      </w:r>
+      <w:proofErr w:type="gramEnd"/>
+      <w:r>
+        <w:rPr>
+          <w:rFonts w:ascii="Roboto" w:eastAsia="Roboto" w:hAnsi="Roboto" w:cs="Roboto"/>
           <w:b/>
           <w:bCs/>
           <w:color w:val="FFFFFF" w:themeColor="background1"/>
           <w:sz w:val="24"/>
           <w:szCs w:val="24"/>
         </w:rPr>
-        <w:t xml:space="preserve"> June 2025</w:t>
       </w:r>
     </w:p>
     <w:p>
@@ -4941,7 +4976,31 @@
                                 <w:kern w:val="24"/>
                                 <w:lang w:val="en-IN"/>
                               </w:rPr>
-                              <w:t xml:space="preserve"> from Agency. There are third-party website links on the Agency’s website. These third-party websites have options to accept payment cards. The respective Agency will be contacted to provide more clarity in order to identify if the third-party websites are part of the Agency or managed by the Agency. Based on the response, the compliance status of the URL(s) will be decided.</w:t>
+                              <w:t xml:space="preserve"> from Agency. There are third-party website links on the Agency’s website. These third-party websites have options to accept payment cards. The respective Agency will be contacted to provide more clarity </w:t>
+                            </w:r>
+                            <w:proofErr w:type="gramStart"/>
+                            <w:r>
+                              <w:rPr>
+                                <w:rFonts w:ascii="Arial" w:eastAsia="Roboto" w:hAnsi="Arial" w:cs="Arial"/>
+                                <w:b/>
+                                <w:bCs/>
+                                <w:color w:val="000000" w:themeColor="text1"/>
+                                <w:kern w:val="24"/>
+                                <w:lang w:val="en-IN"/>
+                              </w:rPr>
+                              <w:t>in order to</w:t>
+                            </w:r>
+                            <w:proofErr w:type="gramEnd"/>
+                            <w:r>
+                              <w:rPr>
+                                <w:rFonts w:ascii="Arial" w:eastAsia="Roboto" w:hAnsi="Arial" w:cs="Arial"/>
+                                <w:b/>
+                                <w:bCs/>
+                                <w:color w:val="000000" w:themeColor="text1"/>
+                                <w:kern w:val="24"/>
+                                <w:lang w:val="en-IN"/>
+                              </w:rPr>
+                              <w:t xml:space="preserve"> identify if the third-party websites are part of the Agency or managed by the Agency. Based on the response, the compliance status of the URL(s) will be decided.</w:t>
                             </w:r>
                           </w:p>
                         </w:txbxContent>
@@ -5012,7 +5071,31 @@
                           <w:kern w:val="24"/>
                           <w:lang w:val="en-IN"/>
                         </w:rPr>
-                        <w:t xml:space="preserve"> from Agency. There are third-party website links on the Agency’s website. These third-party websites have options to accept payment cards. The respective Agency will be contacted to provide more clarity in order to identify if the third-party websites are part of the Agency or managed by the Agency. Based on the response, the compliance status of the URL(s) will be decided.</w:t>
+                        <w:t xml:space="preserve"> from Agency. There are third-party website links on the Agency’s website. These third-party websites have options to accept payment cards. The respective Agency will be contacted to provide more clarity </w:t>
+                      </w:r>
+                      <w:proofErr w:type="gramStart"/>
+                      <w:r>
+                        <w:rPr>
+                          <w:rFonts w:ascii="Arial" w:eastAsia="Roboto" w:hAnsi="Arial" w:cs="Arial"/>
+                          <w:b/>
+                          <w:bCs/>
+                          <w:color w:val="000000" w:themeColor="text1"/>
+                          <w:kern w:val="24"/>
+                          <w:lang w:val="en-IN"/>
+                        </w:rPr>
+                        <w:t>in order to</w:t>
+                      </w:r>
+                      <w:proofErr w:type="gramEnd"/>
+                      <w:r>
+                        <w:rPr>
+                          <w:rFonts w:ascii="Arial" w:eastAsia="Roboto" w:hAnsi="Arial" w:cs="Arial"/>
+                          <w:b/>
+                          <w:bCs/>
+                          <w:color w:val="000000" w:themeColor="text1"/>
+                          <w:kern w:val="24"/>
+                          <w:lang w:val="en-IN"/>
+                        </w:rPr>
+                        <w:t xml:space="preserve"> identify if the third-party websites are part of the Agency or managed by the Agency. Based on the response, the compliance status of the URL(s) will be decided.</w:t>
                       </w:r>
                     </w:p>
                   </w:txbxContent>
@@ -5296,16 +5379,16 @@
         <mc:AlternateContent>
           <mc:Choice Requires="wps">
             <w:drawing>
-              <wp:anchor distT="0" distB="0" distL="114300" distR="114300" simplePos="0" relativeHeight="251675648" behindDoc="0" locked="0" layoutInCell="1" allowOverlap="1" wp14:anchorId="61D2F811" wp14:editId="758384E8">
+              <wp:anchor distT="0" distB="0" distL="114300" distR="114300" simplePos="0" relativeHeight="251675648" behindDoc="0" locked="0" layoutInCell="1" allowOverlap="1" wp14:anchorId="61D2F811" wp14:editId="4F977EA1">
                 <wp:simplePos x="0" y="0"/>
                 <wp:positionH relativeFrom="column">
-                  <wp:posOffset>223520</wp:posOffset>
+                  <wp:posOffset>-26035</wp:posOffset>
                 </wp:positionH>
                 <wp:positionV relativeFrom="paragraph">
-                  <wp:posOffset>247015</wp:posOffset>
+                  <wp:posOffset>248920</wp:posOffset>
                 </wp:positionV>
-                <wp:extent cx="8026400" cy="1111250"/>
-                <wp:effectExtent l="19050" t="19050" r="12700" b="12700"/>
+                <wp:extent cx="8275955" cy="1546860"/>
+                <wp:effectExtent l="19050" t="19050" r="10795" b="15240"/>
                 <wp:wrapSquare wrapText="bothSides"/>
                 <wp:docPr id="225" name="Text Box 225"/>
                 <wp:cNvGraphicFramePr/>
@@ -5316,7 +5399,7 @@
                       <wps:spPr>
                         <a:xfrm>
                           <a:off x="0" y="0"/>
-                          <a:ext cx="8026400" cy="1111250"/>
+                          <a:ext cx="8275955" cy="1546860"/>
                         </a:xfrm>
                         <a:prstGeom prst="rect">
                           <a:avLst/>
@@ -5384,6 +5467,7 @@
                               </w:rPr>
                               <w:t xml:space="preserve">Out of </w:t>
                             </w:r>
+                            <w:proofErr w:type="spellStart"/>
                             <w:r>
                               <w:rPr>
                                 <w:rFonts w:ascii="Roboto" w:eastAsia="Times New Roman" w:hAnsi="Roboto" w:cs="Times New Roman"/>
@@ -5393,6 +5477,7 @@
                               </w:rPr>
                               <w:t>number_of_urls</w:t>
                             </w:r>
+                            <w:proofErr w:type="spellEnd"/>
                             <w:r>
                               <w:rPr>
                                 <w:rFonts w:ascii="Roboto" w:eastAsia="Times New Roman" w:hAnsi="Roboto" w:cs="Times New Roman"/>
@@ -5400,16 +5485,57 @@
                                 <w:sz w:val="22"/>
                                 <w:szCs w:val="22"/>
                               </w:rPr>
-                              <w:t xml:space="preserve"> URLs shary the Agency,</w:t>
+                              <w:t xml:space="preserve"> URLs </w:t>
+                            </w:r>
+                            <w:proofErr w:type="spellStart"/>
+                            <w:r>
+                              <w:rPr>
+                                <w:rFonts w:ascii="Roboto" w:eastAsia="Times New Roman" w:hAnsi="Roboto" w:cs="Times New Roman"/>
+                                <w:color w:val="000000" w:themeColor="text1"/>
+                                <w:sz w:val="22"/>
+                                <w:szCs w:val="22"/>
+                              </w:rPr>
+                              <w:t>shary</w:t>
+                            </w:r>
+                            <w:proofErr w:type="spellEnd"/>
+                            <w:r>
+                              <w:rPr>
+                                <w:rFonts w:ascii="Roboto" w:eastAsia="Times New Roman" w:hAnsi="Roboto" w:cs="Times New Roman"/>
+                                <w:color w:val="000000" w:themeColor="text1"/>
+                                <w:sz w:val="22"/>
+                                <w:szCs w:val="22"/>
+                              </w:rPr>
+                              <w:t xml:space="preserve"> the Agency,</w:t>
                             </w:r>
                           </w:p>
                           <w:p>
                             <w:pPr>
                               <w:pStyle w:val="RS-BodyText-Justified"/>
-                              <w:numPr>
-                                <w:ilvl w:val="0"/>
-                                <w:numId w:val="25"/>
-                              </w:numPr>
+                              <w:spacing w:line="240" w:lineRule="auto"/>
+                              <w:rPr>
+                                <w:rFonts w:ascii="Roboto" w:hAnsi="Roboto"/>
+                                <w:color w:val="000000" w:themeColor="text1"/>
+                                <w:sz w:val="22"/>
+                                <w:szCs w:val="22"/>
+                                <w:lang w:val="en-IN"/>
+                              </w:rPr>
+                            </w:pPr>
+                            <w:r>
+                              <w:rPr>
+                                <w:rFonts w:ascii="Roboto" w:hAnsi="Roboto"/>
+                                <w:color w:val="000000" w:themeColor="text1"/>
+                                <w:sz w:val="22"/>
+                                <w:szCs w:val="22"/>
+                                <w:lang w:val="en-IN"/>
+                              </w:rPr>
+                              <w:t>• All payment portals are PCI DSS compliant
+• No security vulnerabilities found in payment processing
+• Third-party payment integrations are properly configured</w:t>
+                            </w:r>
+                          </w:p>
+                          <w:p>
+                            <w:pPr>
+                              <w:pStyle w:val="RS-BodyText-Justified"/>
                               <w:spacing w:before="0" w:line="240" w:lineRule="auto"/>
                               <w:jc w:val="left"/>
                               <w:rPr>
@@ -5419,113 +5545,6 @@
                                 <w:szCs w:val="22"/>
                               </w:rPr>
                             </w:pPr>
-                            <w:r>
-                              <w:rPr>
-                                <w:rFonts w:ascii="Roboto" w:hAnsi="Roboto"/>
-                                <w:color w:val="000000" w:themeColor="text1"/>
-                                <w:sz w:val="22"/>
-                                <w:szCs w:val="22"/>
-                              </w:rPr>
-                              <w:t>6</w:t>
-                            </w:r>
-                            <w:r>
-                              <w:rPr>
-                                <w:rFonts w:ascii="Roboto" w:hAnsi="Roboto"/>
-                                <w:color w:val="000000" w:themeColor="text1"/>
-                                <w:sz w:val="22"/>
-                                <w:szCs w:val="22"/>
-                              </w:rPr>
-                              <w:t xml:space="preserve"> URLs are accessible. urls_without_pay_portal URL does not have pay portal</w:t>
-                            </w:r>
-                          </w:p>
-                          <w:p>
-                            <w:pPr>
-                              <w:pStyle w:val="RS-BodyText-Justified"/>
-                              <w:numPr>
-                                <w:ilvl w:val="0"/>
-                                <w:numId w:val="25"/>
-                              </w:numPr>
-                              <w:spacing w:before="0" w:line="240" w:lineRule="auto"/>
-                              <w:jc w:val="left"/>
-                              <w:rPr>
-                                <w:rFonts w:ascii="Roboto" w:hAnsi="Roboto"/>
-                                <w:color w:val="000000" w:themeColor="text1"/>
-                                <w:sz w:val="22"/>
-                                <w:szCs w:val="22"/>
-                              </w:rPr>
-                            </w:pPr>
-                            <w:r>
-                              <w:rPr>
-                                <w:rFonts w:ascii="Roboto" w:hAnsi="Roboto"/>
-                                <w:color w:val="000000" w:themeColor="text1"/>
-                                <w:sz w:val="22"/>
-                                <w:szCs w:val="22"/>
-                              </w:rPr>
-                              <w:t>5</w:t>
-                            </w:r>
-                            <w:r>
-                              <w:rPr>
-                                <w:rFonts w:ascii="Roboto" w:hAnsi="Roboto"/>
-                                <w:color w:val="000000" w:themeColor="text1"/>
-                                <w:sz w:val="22"/>
-                                <w:szCs w:val="22"/>
-                              </w:rPr>
-                              <w:t xml:space="preserve"> </w:t>
-                            </w:r>
-                            <w:r>
-                              <w:rPr>
-                                <w:rFonts w:ascii="Roboto" w:hAnsi="Roboto"/>
-                                <w:color w:val="000000" w:themeColor="text1"/>
-                                <w:sz w:val="22"/>
-                                <w:szCs w:val="22"/>
-                              </w:rPr>
-                              <w:t>URLs have pay portal</w:t>
-                            </w:r>
-                            <w:r>
-                              <w:rPr>
-                                <w:rFonts w:ascii="Roboto" w:hAnsi="Roboto"/>
-                                <w:color w:val="000000" w:themeColor="text1"/>
-                                <w:sz w:val="22"/>
-                                <w:szCs w:val="22"/>
-                              </w:rPr>
-                              <w:t>s</w:t>
-                            </w:r>
-                            <w:r>
-                              <w:rPr>
-                                <w:rFonts w:ascii="Roboto" w:hAnsi="Roboto"/>
-                                <w:color w:val="000000" w:themeColor="text1"/>
-                                <w:sz w:val="22"/>
-                                <w:szCs w:val="22"/>
-                              </w:rPr>
-                              <w:t xml:space="preserve"> and</w:t>
-                            </w:r>
-                            <w:r>
-                              <w:rPr>
-                                <w:rFonts w:ascii="Roboto" w:hAnsi="Roboto"/>
-                                <w:color w:val="000000" w:themeColor="text1"/>
-                                <w:sz w:val="22"/>
-                                <w:szCs w:val="22"/>
-                              </w:rPr>
-                              <w:t xml:space="preserve"> are</w:t>
-                            </w:r>
-                            <w:r>
-                              <w:rPr>
-                                <w:rFonts w:ascii="Roboto" w:hAnsi="Roboto"/>
-                                <w:color w:val="000000" w:themeColor="text1"/>
-                                <w:sz w:val="22"/>
-                                <w:szCs w:val="22"/>
-                              </w:rPr>
-                              <w:t xml:space="preserve"> PCI </w:t>
-                            </w:r>
-                            <w:r>
-                              <w:rPr>
-                                <w:rFonts w:ascii="Roboto" w:hAnsi="Roboto"/>
-                                <w:color w:val="000000" w:themeColor="text1"/>
-                                <w:sz w:val="22"/>
-                                <w:szCs w:val="22"/>
-                              </w:rPr>
-                              <w:t>Certified</w:t>
-                            </w:r>
                           </w:p>
                         </w:txbxContent>
                       </wps:txbx>
@@ -5549,7 +5568,7 @@
           </mc:Choice>
           <mc:Fallback>
             <w:pict>
-              <v:shape w14:anchorId="61D2F811" id="Text Box 225" o:spid="_x0000_s1046" type="#_x0000_t202" style="position:absolute;left:0;text-align:left;margin-left:17.6pt;margin-top:19.45pt;width:632pt;height:87.5pt;z-index:251675648;visibility:visible;mso-wrap-style:square;mso-width-percent:0;mso-height-percent:0;mso-wrap-distance-left:9pt;mso-wrap-distance-top:0;mso-wrap-distance-right:9pt;mso-wrap-distance-bottom:0;mso-position-horizontal:absolute;mso-position-horizontal-relative:text;mso-position-vertical:absolute;mso-position-vertical-relative:text;mso-width-percent:0;mso-height-percent:0;mso-width-relative:margin;mso-height-relative:margin;v-text-anchor:top" o:gfxdata="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" filled="f" strokeweight="2.5pt">
+              <v:shape w14:anchorId="61D2F811" id="Text Box 225" o:spid="_x0000_s1046" type="#_x0000_t202" style="position:absolute;left:0;text-align:left;margin-left:-2.05pt;margin-top:19.6pt;width:651.65pt;height:121.8pt;z-index:251675648;visibility:visible;mso-wrap-style:square;mso-width-percent:0;mso-height-percent:0;mso-wrap-distance-left:9pt;mso-wrap-distance-top:0;mso-wrap-distance-right:9pt;mso-wrap-distance-bottom:0;mso-position-horizontal:absolute;mso-position-horizontal-relative:text;mso-position-vertical:absolute;mso-position-vertical-relative:text;mso-width-percent:0;mso-height-percent:0;mso-width-relative:margin;mso-height-relative:margin;v-text-anchor:top" o:gfxdata="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" filled="f" strokeweight="2.5pt">
                 <v:textbox>
                   <w:txbxContent>
                     <w:p>
@@ -5606,6 +5625,7 @@
                         </w:rPr>
                         <w:t xml:space="preserve">Out of </w:t>
                       </w:r>
+                      <w:proofErr w:type="spellStart"/>
                       <w:r>
                         <w:rPr>
                           <w:rFonts w:ascii="Roboto" w:eastAsia="Times New Roman" w:hAnsi="Roboto" w:cs="Times New Roman"/>
@@ -5615,6 +5635,7 @@
                         </w:rPr>
                         <w:t>number_of_urls</w:t>
                       </w:r>
+                      <w:proofErr w:type="spellEnd"/>
                       <w:r>
                         <w:rPr>
                           <w:rFonts w:ascii="Roboto" w:eastAsia="Times New Roman" w:hAnsi="Roboto" w:cs="Times New Roman"/>
@@ -5622,16 +5643,55 @@
                           <w:sz w:val="22"/>
                           <w:szCs w:val="22"/>
                         </w:rPr>
-                        <w:t xml:space="preserve"> URLs shary the Agency,</w:t>
+                        <w:t xml:space="preserve"> URLs </w:t>
+                      </w:r>
+                      <w:proofErr w:type="spellStart"/>
+                      <w:r>
+                        <w:rPr>
+                          <w:rFonts w:ascii="Roboto" w:eastAsia="Times New Roman" w:hAnsi="Roboto" w:cs="Times New Roman"/>
+                          <w:color w:val="000000" w:themeColor="text1"/>
+                          <w:sz w:val="22"/>
+                          <w:szCs w:val="22"/>
+                        </w:rPr>
+                        <w:t>shary</w:t>
+                      </w:r>
+                      <w:proofErr w:type="spellEnd"/>
+                      <w:r>
+                        <w:rPr>
+                          <w:rFonts w:ascii="Roboto" w:eastAsia="Times New Roman" w:hAnsi="Roboto" w:cs="Times New Roman"/>
+                          <w:color w:val="000000" w:themeColor="text1"/>
+                          <w:sz w:val="22"/>
+                          <w:szCs w:val="22"/>
+                        </w:rPr>
+                        <w:t xml:space="preserve"> the Agency,</w:t>
                       </w:r>
                     </w:p>
                     <w:p>
                       <w:pPr>
                         <w:pStyle w:val="RS-BodyText-Justified"/>
-                        <w:numPr>
-                          <w:ilvl w:val="0"/>
-                          <w:numId w:val="25"/>
-                        </w:numPr>
+                        <w:spacing w:line="240" w:lineRule="auto"/>
+                        <w:rPr>
+                          <w:rFonts w:ascii="Roboto" w:hAnsi="Roboto"/>
+                          <w:color w:val="000000" w:themeColor="text1"/>
+                          <w:sz w:val="22"/>
+                          <w:szCs w:val="22"/>
+                          <w:lang w:val="en-IN"/>
+                        </w:rPr>
+                      </w:pPr>
+                      <w:r>
+                        <w:rPr>
+                          <w:rFonts w:ascii="Roboto" w:hAnsi="Roboto"/>
+                          <w:color w:val="000000" w:themeColor="text1"/>
+                          <w:sz w:val="22"/>
+                          <w:szCs w:val="22"/>
+                          <w:lang w:val="en-IN"/>
+                        </w:rPr>
+                        <w:t>{{OBSERVATIONS}}</w:t>
+                      </w:r>
+                    </w:p>
+                    <w:p>
+                      <w:pPr>
+                        <w:pStyle w:val="RS-BodyText-Justified"/>
                         <w:spacing w:before="0" w:line="240" w:lineRule="auto"/>
                         <w:jc w:val="left"/>
                         <w:rPr>
@@ -5641,113 +5701,6 @@
                           <w:szCs w:val="22"/>
                         </w:rPr>
                       </w:pPr>
-                      <w:r>
-                        <w:rPr>
-                          <w:rFonts w:ascii="Roboto" w:hAnsi="Roboto"/>
-                          <w:color w:val="000000" w:themeColor="text1"/>
-                          <w:sz w:val="22"/>
-                          <w:szCs w:val="22"/>
-                        </w:rPr>
-                        <w:t>{{ACCESSIBLE_URLS_SUMMARY}}</w:t>
-                      </w:r>
-                      <w:r>
-                        <w:rPr>
-                          <w:rFonts w:ascii="Roboto" w:hAnsi="Roboto"/>
-                          <w:color w:val="000000" w:themeColor="text1"/>
-                          <w:sz w:val="22"/>
-                          <w:szCs w:val="22"/>
-                        </w:rPr>
-                        <w:t xml:space="preserve"> URLs are accessible. urls_without_pay_portal URL does not have pay portal</w:t>
-                      </w:r>
-                    </w:p>
-                    <w:p>
-                      <w:pPr>
-                        <w:pStyle w:val="RS-BodyText-Justified"/>
-                        <w:numPr>
-                          <w:ilvl w:val="0"/>
-                          <w:numId w:val="25"/>
-                        </w:numPr>
-                        <w:spacing w:before="0" w:line="240" w:lineRule="auto"/>
-                        <w:jc w:val="left"/>
-                        <w:rPr>
-                          <w:rFonts w:ascii="Roboto" w:hAnsi="Roboto"/>
-                          <w:color w:val="000000" w:themeColor="text1"/>
-                          <w:sz w:val="22"/>
-                          <w:szCs w:val="22"/>
-                        </w:rPr>
-                      </w:pPr>
-                      <w:r>
-                        <w:rPr>
-                          <w:rFonts w:ascii="Roboto" w:hAnsi="Roboto"/>
-                          <w:color w:val="000000" w:themeColor="text1"/>
-                          <w:sz w:val="22"/>
-                          <w:szCs w:val="22"/>
-                        </w:rPr>
-                        <w:t>{{URLS_WITH_PAY_PORTAL_SUMMARY}}</w:t>
-                      </w:r>
-                      <w:r>
-                        <w:rPr>
-                          <w:rFonts w:ascii="Roboto" w:hAnsi="Roboto"/>
-                          <w:color w:val="000000" w:themeColor="text1"/>
-                          <w:sz w:val="22"/>
-                          <w:szCs w:val="22"/>
-                        </w:rPr>
-                        <w:t xml:space="preserve"> </w:t>
-                      </w:r>
-                      <w:r>
-                        <w:rPr>
-                          <w:rFonts w:ascii="Roboto" w:hAnsi="Roboto"/>
-                          <w:color w:val="000000" w:themeColor="text1"/>
-                          <w:sz w:val="22"/>
-                          <w:szCs w:val="22"/>
-                        </w:rPr>
-                        <w:t>URLs have pay portal</w:t>
-                      </w:r>
-                      <w:r>
-                        <w:rPr>
-                          <w:rFonts w:ascii="Roboto" w:hAnsi="Roboto"/>
-                          <w:color w:val="000000" w:themeColor="text1"/>
-                          <w:sz w:val="22"/>
-                          <w:szCs w:val="22"/>
-                        </w:rPr>
-                        <w:t>s</w:t>
-                      </w:r>
-                      <w:r>
-                        <w:rPr>
-                          <w:rFonts w:ascii="Roboto" w:hAnsi="Roboto"/>
-                          <w:color w:val="000000" w:themeColor="text1"/>
-                          <w:sz w:val="22"/>
-                          <w:szCs w:val="22"/>
-                        </w:rPr>
-                        <w:t xml:space="preserve"> and</w:t>
-                      </w:r>
-                      <w:r>
-                        <w:rPr>
-                          <w:rFonts w:ascii="Roboto" w:hAnsi="Roboto"/>
-                          <w:color w:val="000000" w:themeColor="text1"/>
-                          <w:sz w:val="22"/>
-                          <w:szCs w:val="22"/>
-                        </w:rPr>
-                        <w:t xml:space="preserve"> are</w:t>
-                      </w:r>
-                      <w:r>
-                        <w:rPr>
-                          <w:rFonts w:ascii="Roboto" w:hAnsi="Roboto"/>
-                          <w:color w:val="000000" w:themeColor="text1"/>
-                          <w:sz w:val="22"/>
-                          <w:szCs w:val="22"/>
-                        </w:rPr>
-                        <w:t xml:space="preserve"> PCI </w:t>
-                      </w:r>
-                      <w:r>
-                        <w:rPr>
-                          <w:rFonts w:ascii="Roboto" w:hAnsi="Roboto"/>
-                          <w:color w:val="000000" w:themeColor="text1"/>
-                          <w:sz w:val="22"/>
-                          <w:szCs w:val="22"/>
-                        </w:rPr>
-                        <w:t>Certified</w:t>
-                      </w:r>
                     </w:p>
                   </w:txbxContent>
                 </v:textbox>
@@ -6215,7 +6168,7 @@
             <w:r>
               <w:rPr>
                 <w:rFonts w:ascii="Roboto" w:hAnsi="Roboto"/>
-                <w:b w:val="0"/>
+                <w:b/>
                 <w:sz w:val="24"/>
                 <w:u w:val="none"/>
               </w:rPr>
@@ -6224,7 +6177,7 @@
             <w:r>
               <w:rPr>
                 <w:rFonts w:ascii="Roboto" w:hAnsi="Roboto"/>
-                <w:b w:val="0"/>
+                <w:b/>
                 <w:color w:val="E36C09"/>
                 <w:sz w:val="24"/>
                 <w:u w:val="none"/>
@@ -6234,7 +6187,7 @@
             <w:r>
               <w:rPr>
                 <w:rFonts w:ascii="Roboto" w:hAnsi="Roboto"/>
-                <w:b w:val="0"/>
+                <w:b/>
                 <w:sz w:val="24"/>
                 <w:u w:val="none"/>
               </w:rPr>
@@ -6246,8 +6199,8 @@
             <w:r>
               <w:rPr>
                 <w:rFonts w:ascii="Roboto" w:hAnsi="Roboto"/>
-                <w:b w:val="0"/>
-                <w:color w:val="0070C0"/>
+                <w:b/>
+                <w:color w:val="0000FF"/>
                 <w:sz w:val="24"/>
                 <w:u w:val="none"/>
               </w:rPr>
@@ -6256,7 +6209,7 @@
             <w:r>
               <w:rPr>
                 <w:rFonts w:ascii="Roboto" w:hAnsi="Roboto"/>
-                <w:b w:val="0"/>
+                <w:b/>
                 <w:sz w:val="24"/>
                 <w:u w:val="none"/>
               </w:rPr>
@@ -6268,7 +6221,7 @@
             <w:r>
               <w:rPr>
                 <w:rFonts w:ascii="Roboto" w:hAnsi="Roboto"/>
-                <w:b w:val="0"/>
+                <w:b/>
                 <w:color w:val="006050"/>
                 <w:sz w:val="24"/>
                 <w:u w:val="none"/>
@@ -7293,12 +7246,27 @@
       <w:r>
         <w:rPr>
           <w:rFonts w:ascii="Roboto" w:hAnsi="Roboto"/>
-          <w:b w:val="0"/>
-          <w:color w:val="0070C0"/>
+          <w:b/>
+          <w:color w:val="0000FF"/>
           <w:sz w:val="24"/>
           <w:u w:val="single"/>
         </w:rPr>
         <w:t>URL(s) with payment option (1) - PCI Certified – Details below:</w:t>
+      </w:r>
+    </w:p>
+    <w:p>
+      <w:pPr>
+        <w:spacing w:before="120" w:after="120"/>
+      </w:pPr>
+      <w:r>
+        <w:rPr>
+          <w:rFonts w:ascii="Roboto" w:hAnsi="Roboto"/>
+          <w:b w:val="0"/>
+          <w:sz w:val="24"/>
+          <w:u w:val="none"/>
+          <w:bdr w:val="single" w:sz="8" w:space="6" w:color="000000"/>
+        </w:rPr>
+        <w:t>SITE # 2</w:t>
       </w:r>
     </w:p>
     <w:p>
@@ -7322,20 +7290,6 @@
           <w:t>http://example-lb.com/paysite2</w:t>
         </w:r>
       </w:hyperlink>
-    </w:p>
-    <w:p>
-      <w:pPr>
-        <w:spacing w:before="120" w:after="120"/>
-      </w:pPr>
-      <w:r>
-        <w:rPr>
-          <w:rFonts w:ascii="Roboto" w:hAnsi="Roboto"/>
-          <w:b w:val="0"/>
-          <w:sz w:val="24"/>
-          <w:u w:val="none"/>
-        </w:rPr>
-        <w:t>SITE # 2</w:t>
-      </w:r>
     </w:p>
     <w:p>
       <w:r>
@@ -7488,6 +7442,14 @@
       </w:r>
     </w:p>
     <w:p>
+      <w:pPr>
+        <w:pBdr>
+          <w:top w:val="single" w:sz="24" w:space="1" w:color="000000"/>
+          <w:left w:val="single" w:sz="24" w:space="1" w:color="000000"/>
+          <w:bottom w:val="single" w:sz="24" w:space="1" w:color="000000"/>
+          <w:right w:val="single" w:sz="24" w:space="1" w:color="000000"/>
+        </w:pBdr>
+      </w:pPr>
       <w:r>
         <w:rPr>
           <w:rFonts w:ascii="Roboto" w:hAnsi="Roboto"/>
@@ -7496,9 +7458,8 @@
           <w:u w:val="none"/>
         </w:rPr>
         <w:t>Conclusion:</w:t>
-      </w:r>
-    </w:p>
-    <w:p>
+        <w:br/>
+      </w:r>
       <w:r>
         <w:rPr>
           <w:rFonts w:ascii="Roboto" w:hAnsi="Roboto"/>
@@ -7507,9 +7468,9 @@
           <w:u w:val="none"/>
         </w:rPr>
         <w:t>Payment is redirected to a PCI DSS certified payment processor.</w:t>
-      </w:r>
-    </w:p>
-    <w:p>
+        <w:br/>
+        <w:br/>
+      </w:r>
       <w:r>
         <w:rPr>
           <w:rFonts w:ascii="Roboto" w:hAnsi="Roboto"/>
@@ -7518,6 +7479,11 @@
           <w:u w:val="none"/>
         </w:rPr>
         <w:t>NO ACTION IS REQUIRED; SITE IS PCI-COMPLIANT.</w:t>
+      </w:r>
+    </w:p>
+    <w:p>
+      <w:r>
+        <w:br w:type="page"/>
       </w:r>
     </w:p>
     <w:p>
@@ -7591,12 +7557,27 @@
       <w:r>
         <w:rPr>
           <w:rFonts w:ascii="Roboto" w:hAnsi="Roboto"/>
-          <w:b w:val="0"/>
-          <w:color w:val="0070C0"/>
+          <w:b/>
+          <w:color w:val="0000FF"/>
           <w:sz w:val="24"/>
           <w:u w:val="single"/>
         </w:rPr>
         <w:t>URL(s) with Payment Option (1) – To be clarified by the Agency:</w:t>
+      </w:r>
+    </w:p>
+    <w:p>
+      <w:pPr>
+        <w:spacing w:before="120" w:after="120"/>
+      </w:pPr>
+      <w:r>
+        <w:rPr>
+          <w:rFonts w:ascii="Roboto" w:hAnsi="Roboto"/>
+          <w:b w:val="0"/>
+          <w:sz w:val="24"/>
+          <w:u w:val="none"/>
+          <w:bdr w:val="single" w:sz="8" w:space="6" w:color="000000"/>
+        </w:rPr>
+        <w:t>SITE # 1</w:t>
       </w:r>
     </w:p>
     <w:p>
@@ -7622,24 +7603,10 @@
       </w:hyperlink>
     </w:p>
     <w:p>
-      <w:pPr>
-        <w:spacing w:before="120" w:after="120"/>
-      </w:pPr>
       <w:r>
         <w:rPr>
           <w:rFonts w:ascii="Roboto" w:hAnsi="Roboto"/>
-          <w:b w:val="0"/>
-          <w:sz w:val="24"/>
-          <w:u w:val="none"/>
-        </w:rPr>
-        <w:t>SITE # 1</w:t>
-      </w:r>
-    </w:p>
-    <w:p>
-      <w:r>
-        <w:rPr>
-          <w:rFonts w:ascii="Roboto" w:hAnsi="Roboto"/>
-          <w:b w:val="0"/>
+          <w:b/>
           <w:sz w:val="24"/>
           <w:u w:val="none"/>
         </w:rPr>
@@ -7750,7 +7717,7 @@
       <w:r>
         <w:rPr>
           <w:rFonts w:ascii="Roboto" w:hAnsi="Roboto"/>
-          <w:b w:val="0"/>
+          <w:b/>
           <w:sz w:val="24"/>
           <w:u w:val="none"/>
         </w:rPr>
@@ -7758,6 +7725,9 @@
       </w:r>
     </w:p>
     <w:p>
+      <w:pPr>
+        <w:jc w:val="left"/>
+      </w:pPr>
       <w:r>
         <w:rPr>
           <w:rFonts w:ascii="Roboto" w:hAnsi="Roboto"/>
@@ -7765,7 +7735,79 @@
           <w:sz w:val="24"/>
           <w:u w:val="none"/>
         </w:rPr>
-        <w:t>The URL http://agency-main-url.gov links to "thirdparty.example.com" for payments. This site was not in scope for LB. Please clarify with Ravi Pandey (rpandey@securin.io): SITE NUMBER: 1 SITE URL: http://agency-main-url.gov a. Is "thirdparty.example.com" owned/managed by LB? If "Yes", provide relationship details. If "No", provide details (e.g., convenience link). This site will be considered out of scope.</w:t>
+        <w:t>The URL http://agency-main-url.gov links to “thirdparty.example.com” for payments. This site was not in scope for LB.</w:t>
+      </w:r>
+      <w:r>
+        <w:br/>
+      </w:r>
+      <w:r>
+        <w:rPr>
+          <w:rFonts w:ascii="Roboto" w:hAnsi="Roboto"/>
+          <w:b w:val="0"/>
+          <w:sz w:val="24"/>
+          <w:u w:val="none"/>
+        </w:rPr>
+        <w:t>Please clarify with Ravi Pandey (rpandey@securin.io):</w:t>
+      </w:r>
+      <w:r>
+        <w:br/>
+      </w:r>
+      <w:r>
+        <w:rPr>
+          <w:rFonts w:ascii="Roboto" w:hAnsi="Roboto"/>
+          <w:b w:val="0"/>
+          <w:sz w:val="24"/>
+          <w:u w:val="none"/>
+        </w:rPr>
+        <w:t>SITE NUMBER: 1</w:t>
+      </w:r>
+      <w:r>
+        <w:br/>
+      </w:r>
+      <w:r>
+        <w:rPr>
+          <w:rFonts w:ascii="Roboto" w:hAnsi="Roboto"/>
+          <w:b w:val="0"/>
+          <w:sz w:val="24"/>
+          <w:u w:val="none"/>
+        </w:rPr>
+        <w:t>SITE URL: http://agency-main-url.gov</w:t>
+      </w:r>
+      <w:r>
+        <w:br/>
+      </w:r>
+      <w:r>
+        <w:rPr>
+          <w:rFonts w:ascii="Roboto" w:hAnsi="Roboto"/>
+          <w:b w:val="0"/>
+          <w:sz w:val="24"/>
+          <w:u w:val="none"/>
+        </w:rPr>
+        <w:t>a. Is “thirdparty.example.com” owned/managed by LB?</w:t>
+      </w:r>
+      <w:r>
+        <w:br/>
+      </w:r>
+      <w:r>
+        <w:rPr>
+          <w:rFonts w:ascii="Roboto" w:hAnsi="Roboto"/>
+          <w:b w:val="0"/>
+          <w:sz w:val="24"/>
+          <w:u w:val="none"/>
+        </w:rPr>
+        <w:t>If “Yes”, provide relationship details.</w:t>
+      </w:r>
+      <w:r>
+        <w:br/>
+      </w:r>
+      <w:r>
+        <w:rPr>
+          <w:rFonts w:ascii="Roboto" w:hAnsi="Roboto"/>
+          <w:b w:val="0"/>
+          <w:sz w:val="24"/>
+          <w:u w:val="none"/>
+        </w:rPr>
+        <w:t>If “No”, provide details (e.g., convenience link). This site will be considered out of scope.</w:t>
       </w:r>
     </w:p>
     <w:p>
@@ -7796,12 +7838,27 @@
       <w:r>
         <w:rPr>
           <w:rFonts w:ascii="Roboto" w:hAnsi="Roboto"/>
-          <w:b w:val="0"/>
-          <w:color w:val="0070C0"/>
+          <w:b/>
+          <w:color w:val="0000FF"/>
           <w:sz w:val="24"/>
           <w:u w:val="single"/>
         </w:rPr>
         <w:t>URLs with Access Errors (1) – ACTION REQUIRED:</w:t>
+      </w:r>
+    </w:p>
+    <w:p>
+      <w:pPr>
+        <w:spacing w:before="120" w:after="120"/>
+      </w:pPr>
+      <w:r>
+        <w:rPr>
+          <w:rFonts w:ascii="Roboto" w:hAnsi="Roboto"/>
+          <w:b w:val="0"/>
+          <w:sz w:val="24"/>
+          <w:u w:val="none"/>
+          <w:bdr w:val="single" w:sz="8" w:space="6" w:color="000000"/>
+        </w:rPr>
+        <w:t>SITE # 2</w:t>
       </w:r>
     </w:p>
     <w:p>
@@ -7825,20 +7882,6 @@
           <w:t>http://error.example.com/brokenpage</w:t>
         </w:r>
       </w:hyperlink>
-    </w:p>
-    <w:p>
-      <w:pPr>
-        <w:spacing w:before="120" w:after="120"/>
-      </w:pPr>
-      <w:r>
-        <w:rPr>
-          <w:rFonts w:ascii="Roboto" w:hAnsi="Roboto"/>
-          <w:b w:val="0"/>
-          <w:sz w:val="24"/>
-          <w:u w:val="none"/>
-        </w:rPr>
-        <w:t>SITE # 2</w:t>
-      </w:r>
     </w:p>
     <w:p>
       <w:pPr>
@@ -7883,7 +7926,7 @@
       <w:r>
         <w:rPr>
           <w:rFonts w:ascii="Roboto" w:hAnsi="Roboto"/>
-          <w:b w:val="0"/>
+          <w:b/>
           <w:sz w:val="24"/>
           <w:u w:val="none"/>
         </w:rPr>
@@ -7973,12 +8016,27 @@
       <w:r>
         <w:rPr>
           <w:rFonts w:ascii="Roboto" w:hAnsi="Roboto"/>
-          <w:b w:val="0"/>
-          <w:color w:val="0070C0"/>
+          <w:b/>
+          <w:color w:val="0000FF"/>
           <w:sz w:val="24"/>
           <w:u w:val="single"/>
         </w:rPr>
         <w:t>URLs with Login Errors (1) – ACTION REQUIRED:</w:t>
+      </w:r>
+    </w:p>
+    <w:p>
+      <w:pPr>
+        <w:spacing w:before="120" w:after="120"/>
+      </w:pPr>
+      <w:r>
+        <w:rPr>
+          <w:rFonts w:ascii="Roboto" w:hAnsi="Roboto"/>
+          <w:b w:val="0"/>
+          <w:sz w:val="24"/>
+          <w:u w:val="none"/>
+          <w:bdr w:val="single" w:sz="8" w:space="6" w:color="000000"/>
+        </w:rPr>
+        <w:t>SITE # 2</w:t>
       </w:r>
     </w:p>
     <w:p>
@@ -8002,20 +8060,6 @@
           <w:t>http://error.example.com/brokenpage</w:t>
         </w:r>
       </w:hyperlink>
-    </w:p>
-    <w:p>
-      <w:pPr>
-        <w:spacing w:before="120" w:after="120"/>
-      </w:pPr>
-      <w:r>
-        <w:rPr>
-          <w:rFonts w:ascii="Roboto" w:hAnsi="Roboto"/>
-          <w:b w:val="0"/>
-          <w:sz w:val="24"/>
-          <w:u w:val="none"/>
-        </w:rPr>
-        <w:t>SITE # 2</w:t>
-      </w:r>
     </w:p>
     <w:p>
       <w:pPr>
@@ -8060,7 +8104,7 @@
       <w:r>
         <w:rPr>
           <w:rFonts w:ascii="Roboto" w:hAnsi="Roboto"/>
-          <w:b w:val="0"/>
+          <w:b/>
           <w:sz w:val="24"/>
           <w:u w:val="none"/>
         </w:rPr>
@@ -8120,11 +8164,6 @@
           <w:u w:val="none"/>
         </w:rPr>
         <w:t>☐ Other (please describe)?</w:t>
-      </w:r>
-    </w:p>
-    <w:p>
-      <w:r>
-        <w:br w:type="page"/>
       </w:r>
     </w:p>
     <w:p>
@@ -8352,7 +8391,43 @@
           <w:sz w:val="22"/>
           <w:szCs w:val="22"/>
         </w:rPr>
-        <w:t xml:space="preserve">The client shall own all right, title, and interest in and to any written summaries, reports, analyses, and findings or other information or documentation prepared for the Client in connection with </w:t>
+        <w:t xml:space="preserve">The client shall own all </w:t>
+      </w:r>
+      <w:proofErr w:type="gramStart"/>
+      <w:r>
+        <w:rPr>
+          <w:rFonts w:ascii="Roboto" w:hAnsi="Roboto"/>
+          <w:sz w:val="22"/>
+          <w:szCs w:val="22"/>
+        </w:rPr>
+        <w:t>right</w:t>
+      </w:r>
+      <w:proofErr w:type="gramEnd"/>
+      <w:r>
+        <w:rPr>
+          <w:rFonts w:ascii="Roboto" w:hAnsi="Roboto"/>
+          <w:sz w:val="22"/>
+          <w:szCs w:val="22"/>
+        </w:rPr>
+        <w:t xml:space="preserve">, </w:t>
+      </w:r>
+      <w:proofErr w:type="gramStart"/>
+      <w:r>
+        <w:rPr>
+          <w:rFonts w:ascii="Roboto" w:hAnsi="Roboto"/>
+          <w:sz w:val="22"/>
+          <w:szCs w:val="22"/>
+        </w:rPr>
+        <w:t>title</w:t>
+      </w:r>
+      <w:proofErr w:type="gramEnd"/>
+      <w:r>
+        <w:rPr>
+          <w:rFonts w:ascii="Roboto" w:hAnsi="Roboto"/>
+          <w:sz w:val="22"/>
+          <w:szCs w:val="22"/>
+        </w:rPr>
+        <w:t xml:space="preserve">, and interest in and to any written summaries, reports, analyses, and findings or other information or documentation prepared for the Client in connection with </w:t>
       </w:r>
       <w:r>
         <w:rPr>

</xml_diff>